<commit_message>
Add new results for 272
</commit_message>
<xml_diff>
--- a/plots/plots-steps.docx
+++ b/plots/plots-steps.docx
@@ -12,10 +12,10 @@
           <w:noProof/>
         </w:rPr>
         <w:drawing>
-          <wp:inline distT="0" distB="0" distL="0" distR="0" wp14:anchorId="128E6023" wp14:editId="12362BCA">
-            <wp:extent cx="7112000" cy="3556000"/>
+          <wp:inline distT="0" distB="0" distL="0" distR="0" wp14:anchorId="0E307E93" wp14:editId="46615E5E">
+            <wp:extent cx="7213600" cy="3606800"/>
             <wp:effectExtent l="0" t="0" r="0" b="0"/>
-            <wp:docPr id="3" name="Picture 3"/>
+            <wp:docPr id="1" name="Picture 1"/>
             <wp:cNvGraphicFramePr>
               <a:graphicFrameLocks xmlns:a="http://schemas.openxmlformats.org/drawingml/2006/main" noChangeAspect="1"/>
             </wp:cNvGraphicFramePr>
@@ -23,7 +23,7 @@
               <a:graphicData uri="http://schemas.openxmlformats.org/drawingml/2006/picture">
                 <pic:pic xmlns:pic="http://schemas.openxmlformats.org/drawingml/2006/picture">
                   <pic:nvPicPr>
-                    <pic:cNvPr id="3" name="histogram-steps.pdf"/>
+                    <pic:cNvPr id="1" name="histogram-steps.pdf"/>
                     <pic:cNvPicPr/>
                   </pic:nvPicPr>
                   <pic:blipFill>
@@ -41,7 +41,7 @@
                   <pic:spPr>
                     <a:xfrm>
                       <a:off x="0" y="0"/>
-                      <a:ext cx="7112000" cy="3556000"/>
+                      <a:ext cx="7213600" cy="3606800"/>
                     </a:xfrm>
                     <a:prstGeom prst="rect">
                       <a:avLst/>
@@ -53,17 +53,27 @@
           </wp:inline>
         </w:drawing>
       </w:r>
-      <w:bookmarkStart w:id="0" w:name="_GoBack"/>
-      <w:bookmarkEnd w:id="0"/>
+    </w:p>
+    <w:p>
+      <w:pPr>
+        <w:ind w:left="-720"/>
+        <w:jc w:val="center"/>
+      </w:pPr>
+    </w:p>
+    <w:p>
+      <w:pPr>
+        <w:ind w:left="-720"/>
+        <w:jc w:val="center"/>
+      </w:pPr>
       <w:r>
         <w:rPr>
           <w:noProof/>
         </w:rPr>
         <w:drawing>
-          <wp:inline distT="0" distB="0" distL="0" distR="0" wp14:anchorId="7BF3C1FF" wp14:editId="6DEBD782">
-            <wp:extent cx="6781800" cy="3595341"/>
-            <wp:effectExtent l="0" t="0" r="0" b="0"/>
-            <wp:docPr id="4" name="Picture 4"/>
+          <wp:inline distT="0" distB="0" distL="0" distR="0" wp14:anchorId="515462E8" wp14:editId="3BB0D75B">
+            <wp:extent cx="6743700" cy="3575142"/>
+            <wp:effectExtent l="0" t="0" r="0" b="6350"/>
+            <wp:docPr id="2" name="Picture 2"/>
             <wp:cNvGraphicFramePr>
               <a:graphicFrameLocks xmlns:a="http://schemas.openxmlformats.org/drawingml/2006/main" noChangeAspect="1"/>
             </wp:cNvGraphicFramePr>
@@ -71,7 +81,7 @@
               <a:graphicData uri="http://schemas.openxmlformats.org/drawingml/2006/picture">
                 <pic:pic xmlns:pic="http://schemas.openxmlformats.org/drawingml/2006/picture">
                   <pic:nvPicPr>
-                    <pic:cNvPr id="4" name="spectrum-steps.pdf"/>
+                    <pic:cNvPr id="2" name="pk-steps.pdf"/>
                     <pic:cNvPicPr/>
                   </pic:nvPicPr>
                   <pic:blipFill>
@@ -89,7 +99,7 @@
                   <pic:spPr>
                     <a:xfrm>
                       <a:off x="0" y="0"/>
-                      <a:ext cx="6802592" cy="3606364"/>
+                      <a:ext cx="6777141" cy="3592870"/>
                     </a:xfrm>
                     <a:prstGeom prst="rect">
                       <a:avLst/>
@@ -101,6 +111,8 @@
           </wp:inline>
         </w:drawing>
       </w:r>
+      <w:bookmarkStart w:id="0" w:name="_GoBack"/>
+      <w:bookmarkEnd w:id="0"/>
     </w:p>
     <w:sectPr>
       <w:pgSz w:w="11900" w:h="16840"/>

</xml_diff>